<commit_message>
Se modifica el numero de tarea
</commit_message>
<xml_diff>
--- a/tienda_deportiva.docx
+++ b/tienda_deportiva.docx
@@ -100,7 +100,16 @@
                                 <w:szCs w:val="56"/>
                                 <w:lang w:val="es-ES"/>
                               </w:rPr>
-                              <w:t xml:space="preserve"> 3</w:t>
+                              <w:t xml:space="preserve"> </w:t>
+                            </w:r>
+                            <w:r>
+                              <w:rPr>
+                                <w:color w:val="D6630B"/>
+                                <w:sz w:val="56"/>
+                                <w:szCs w:val="56"/>
+                                <w:lang w:val="es-ES"/>
+                              </w:rPr>
+                              <w:t>4</w:t>
                             </w:r>
                           </w:p>
                           <w:p>
@@ -209,7 +218,16 @@
                           <w:szCs w:val="56"/>
                           <w:lang w:val="es-ES"/>
                         </w:rPr>
-                        <w:t xml:space="preserve"> 3</w:t>
+                        <w:t xml:space="preserve"> </w:t>
+                      </w:r>
+                      <w:r>
+                        <w:rPr>
+                          <w:color w:val="D6630B"/>
+                          <w:sz w:val="56"/>
+                          <w:szCs w:val="56"/>
+                          <w:lang w:val="es-ES"/>
+                        </w:rPr>
+                        <w:t>4</w:t>
                       </w:r>
                     </w:p>
                     <w:p>
@@ -1740,27 +1758,7 @@
                 <w:szCs w:val="22"/>
                 <w:lang w:val="es-EC"/>
               </w:rPr>
-              <w:t xml:space="preserve"> • Establezca los Roles de cada miembro del equipo (Scrum Master, </w:t>
-            </w:r>
-            <w:proofErr w:type="spellStart"/>
-            <w:r>
-              <w:rPr>
-                <w:rFonts w:ascii="Arial" w:hAnsi="Arial" w:cs="Arial"/>
-                <w:sz w:val="22"/>
-                <w:szCs w:val="22"/>
-                <w:lang w:val="es-EC"/>
-              </w:rPr>
-              <w:t>Product</w:t>
-            </w:r>
-            <w:proofErr w:type="spellEnd"/>
-            <w:r>
-              <w:rPr>
-                <w:rFonts w:ascii="Arial" w:hAnsi="Arial" w:cs="Arial"/>
-                <w:sz w:val="22"/>
-                <w:szCs w:val="22"/>
-                <w:lang w:val="es-EC"/>
-              </w:rPr>
-              <w:t xml:space="preserve"> </w:t>
+              <w:t xml:space="preserve"> • Establezca los Roles de cada miembro del equipo (Scrum Master, Product </w:t>
             </w:r>
             <w:r>
               <w:rPr>
@@ -1791,7 +1789,6 @@
               </w:rPr>
               <w:t xml:space="preserve">    </w:t>
             </w:r>
-            <w:proofErr w:type="spellStart"/>
             <w:r>
               <w:rPr>
                 <w:rFonts w:ascii="Arial" w:hAnsi="Arial" w:cs="Arial"/>
@@ -1799,37 +1796,7 @@
                 <w:szCs w:val="22"/>
                 <w:lang w:val="es-EC"/>
               </w:rPr>
-              <w:t>Owner</w:t>
-            </w:r>
-            <w:proofErr w:type="spellEnd"/>
-            <w:r>
-              <w:rPr>
-                <w:rFonts w:ascii="Arial" w:hAnsi="Arial" w:cs="Arial"/>
-                <w:sz w:val="22"/>
-                <w:szCs w:val="22"/>
-                <w:lang w:val="es-EC"/>
-              </w:rPr>
-              <w:t xml:space="preserve">, </w:t>
-            </w:r>
-            <w:proofErr w:type="spellStart"/>
-            <w:r>
-              <w:rPr>
-                <w:rFonts w:ascii="Arial" w:hAnsi="Arial" w:cs="Arial"/>
-                <w:sz w:val="22"/>
-                <w:szCs w:val="22"/>
-                <w:lang w:val="es-EC"/>
-              </w:rPr>
-              <w:t>Developers</w:t>
-            </w:r>
-            <w:proofErr w:type="spellEnd"/>
-            <w:r>
-              <w:rPr>
-                <w:rFonts w:ascii="Arial" w:hAnsi="Arial" w:cs="Arial"/>
-                <w:sz w:val="22"/>
-                <w:szCs w:val="22"/>
-                <w:lang w:val="es-EC"/>
-              </w:rPr>
-              <w:t>) • Defina un Sprint de una semana.</w:t>
+              <w:t>Owner, Developers) • Defina un Sprint de una semana.</w:t>
             </w:r>
           </w:p>
           <w:p>
@@ -1889,25 +1856,7 @@
                 <w:szCs w:val="22"/>
                 <w:lang w:val="es-EC"/>
               </w:rPr>
-              <w:t xml:space="preserve"> • Tenga constancia de cada uno de los eventos dentro del Sprint. (Para ello puede grabar las </w:t>
-            </w:r>
-            <w:r>
-              <w:rPr>
-                <w:rFonts w:ascii="Arial" w:hAnsi="Arial" w:cs="Arial"/>
-                <w:sz w:val="22"/>
-                <w:szCs w:val="22"/>
-                <w:lang w:val="es-EC"/>
-              </w:rPr>
-              <w:t xml:space="preserve">  </w:t>
-            </w:r>
-            <w:r>
-              <w:rPr>
-                <w:rFonts w:ascii="Arial" w:hAnsi="Arial" w:cs="Arial"/>
-                <w:sz w:val="22"/>
-                <w:szCs w:val="22"/>
-                <w:lang w:val="es-EC"/>
-              </w:rPr>
-              <w:t xml:space="preserve">reuniones o documentarlas con fotos de las mismas) </w:t>
+              <w:t xml:space="preserve"> • Tenga constancia de cada uno de los eventos dentro del Sprint. (Para ello puede grabar las   reuniones o documentarlas con fotos de las mismas) </w:t>
             </w:r>
           </w:p>
           <w:p>
@@ -2099,7 +2048,6 @@
           <w:lang w:val="es-EC"/>
         </w:rPr>
       </w:pPr>
-      <w:proofErr w:type="spellStart"/>
       <w:r>
         <w:rPr>
           <w:rFonts w:ascii="Arial" w:hAnsi="Arial" w:cs="Arial"/>
@@ -2109,53 +2057,17 @@
           <w:szCs w:val="22"/>
           <w:lang w:val="es-EC"/>
         </w:rPr>
-        <w:t>Product</w:t>
-      </w:r>
-      <w:proofErr w:type="spellEnd"/>
-      <w:r>
-        <w:rPr>
-          <w:rFonts w:ascii="Arial" w:hAnsi="Arial" w:cs="Arial"/>
-          <w:b/>
-          <w:bCs/>
-          <w:sz w:val="22"/>
-          <w:szCs w:val="22"/>
-          <w:lang w:val="es-EC"/>
-        </w:rPr>
-        <w:t xml:space="preserve"> </w:t>
-      </w:r>
-      <w:proofErr w:type="spellStart"/>
-      <w:r>
-        <w:rPr>
-          <w:rFonts w:ascii="Arial" w:hAnsi="Arial" w:cs="Arial"/>
-          <w:b/>
-          <w:bCs/>
-          <w:sz w:val="22"/>
-          <w:szCs w:val="22"/>
-          <w:lang w:val="es-EC"/>
-        </w:rPr>
-        <w:t>Owner</w:t>
-      </w:r>
-      <w:proofErr w:type="spellEnd"/>
-      <w:r>
-        <w:rPr>
-          <w:rFonts w:ascii="Arial" w:hAnsi="Arial" w:cs="Arial"/>
-          <w:sz w:val="22"/>
-          <w:szCs w:val="22"/>
-          <w:lang w:val="es-EC"/>
-        </w:rPr>
-        <w:t xml:space="preserve">: Charlotte </w:t>
-      </w:r>
-      <w:proofErr w:type="spellStart"/>
-      <w:r>
-        <w:rPr>
-          <w:rFonts w:ascii="Arial" w:hAnsi="Arial" w:cs="Arial"/>
-          <w:sz w:val="22"/>
-          <w:szCs w:val="22"/>
-          <w:lang w:val="es-EC"/>
-        </w:rPr>
-        <w:t>Boutet</w:t>
-      </w:r>
-      <w:proofErr w:type="spellEnd"/>
+        <w:t>Product Owner</w:t>
+      </w:r>
+      <w:r>
+        <w:rPr>
+          <w:rFonts w:ascii="Arial" w:hAnsi="Arial" w:cs="Arial"/>
+          <w:sz w:val="22"/>
+          <w:szCs w:val="22"/>
+          <w:lang w:val="es-EC"/>
+        </w:rPr>
+        <w:t>: Charlotte Boutet</w:t>
+      </w:r>
     </w:p>
     <w:p>
       <w:pPr>
@@ -2188,27 +2100,7 @@
           <w:szCs w:val="22"/>
           <w:lang w:val="es-EC"/>
         </w:rPr>
-        <w:t xml:space="preserve">Representante del cliente y responsable de gestionar el </w:t>
-      </w:r>
-      <w:proofErr w:type="spellStart"/>
-      <w:r>
-        <w:rPr>
-          <w:rFonts w:ascii="Arial" w:hAnsi="Arial" w:cs="Arial"/>
-          <w:sz w:val="22"/>
-          <w:szCs w:val="22"/>
-          <w:lang w:val="es-EC"/>
-        </w:rPr>
-        <w:t>Product</w:t>
-      </w:r>
-      <w:proofErr w:type="spellEnd"/>
-      <w:r>
-        <w:rPr>
-          <w:rFonts w:ascii="Arial" w:hAnsi="Arial" w:cs="Arial"/>
-          <w:sz w:val="22"/>
-          <w:szCs w:val="22"/>
-          <w:lang w:val="es-EC"/>
-        </w:rPr>
-        <w:t xml:space="preserve"> Backlog, priorizando los requisitos y asegurando el valor del producto.</w:t>
+        <w:t>Representante del cliente y responsable de gestionar el Product Backlog, priorizando los requisitos y asegurando el valor del producto.</w:t>
       </w:r>
     </w:p>
     <w:p>
@@ -2235,7 +2127,6 @@
           <w:lang w:val="es-EC"/>
         </w:rPr>
       </w:pPr>
-      <w:proofErr w:type="spellStart"/>
       <w:r>
         <w:rPr>
           <w:rFonts w:ascii="Arial" w:hAnsi="Arial" w:cs="Arial"/>
@@ -2247,35 +2138,14 @@
         </w:rPr>
         <w:t>Developers</w:t>
       </w:r>
-      <w:proofErr w:type="spellEnd"/>
-      <w:r>
-        <w:rPr>
-          <w:rFonts w:ascii="Arial" w:hAnsi="Arial" w:cs="Arial"/>
-          <w:sz w:val="22"/>
-          <w:szCs w:val="22"/>
-          <w:lang w:val="es-EC"/>
-        </w:rPr>
-        <w:t xml:space="preserve">: </w:t>
-      </w:r>
-      <w:proofErr w:type="spellStart"/>
-      <w:r>
-        <w:rPr>
-          <w:rFonts w:ascii="Arial" w:hAnsi="Arial" w:cs="Arial"/>
-          <w:sz w:val="22"/>
-          <w:szCs w:val="22"/>
-          <w:lang w:val="es-EC"/>
-        </w:rPr>
-        <w:t>Geanella</w:t>
-      </w:r>
-      <w:proofErr w:type="spellEnd"/>
-      <w:r>
-        <w:rPr>
-          <w:rFonts w:ascii="Arial" w:hAnsi="Arial" w:cs="Arial"/>
-          <w:sz w:val="22"/>
-          <w:szCs w:val="22"/>
-          <w:lang w:val="es-EC"/>
-        </w:rPr>
-        <w:t xml:space="preserve"> Iglesias, Teresita Quintana</w:t>
+      <w:r>
+        <w:rPr>
+          <w:rFonts w:ascii="Arial" w:hAnsi="Arial" w:cs="Arial"/>
+          <w:sz w:val="22"/>
+          <w:szCs w:val="22"/>
+          <w:lang w:val="es-EC"/>
+        </w:rPr>
+        <w:t>: Geanella Iglesias, Teresita Quintana</w:t>
       </w:r>
     </w:p>
     <w:p>
@@ -3190,31 +3060,7 @@
           <w:szCs w:val="24"/>
           <w:lang w:val="es-EC"/>
         </w:rPr>
-        <w:t xml:space="preserve">Ceremonia de Sprint </w:t>
-      </w:r>
-      <w:proofErr w:type="spellStart"/>
-      <w:r>
-        <w:rPr>
-          <w:rFonts w:ascii="Arial" w:hAnsi="Arial" w:cs="Arial"/>
-          <w:b/>
-          <w:bCs/>
-          <w:sz w:val="24"/>
-          <w:szCs w:val="24"/>
-          <w:lang w:val="es-EC"/>
-        </w:rPr>
-        <w:t>Planning</w:t>
-      </w:r>
-      <w:proofErr w:type="spellEnd"/>
-      <w:r>
-        <w:rPr>
-          <w:rFonts w:ascii="Arial" w:hAnsi="Arial" w:cs="Arial"/>
-          <w:b/>
-          <w:bCs/>
-          <w:sz w:val="24"/>
-          <w:szCs w:val="24"/>
-          <w:lang w:val="es-EC"/>
-        </w:rPr>
-        <w:t xml:space="preserve"> (Inicio del Sprint):</w:t>
+        <w:t>Ceremonia de Sprint Planning (Inicio del Sprint):</w:t>
       </w:r>
     </w:p>
     <w:p>
@@ -3305,7 +3151,6 @@
           <w:lang w:val="es-EC"/>
         </w:rPr>
       </w:pPr>
-      <w:proofErr w:type="spellStart"/>
       <w:r>
         <w:rPr>
           <w:rFonts w:ascii="Arial" w:hAnsi="Arial" w:cs="Arial"/>
@@ -3315,81 +3160,16 @@
           <w:szCs w:val="24"/>
           <w:lang w:val="es-EC"/>
         </w:rPr>
-        <w:t>Product</w:t>
-      </w:r>
-      <w:proofErr w:type="spellEnd"/>
-      <w:r>
-        <w:rPr>
-          <w:rFonts w:ascii="Arial" w:hAnsi="Arial" w:cs="Arial"/>
-          <w:b/>
-          <w:bCs/>
-          <w:sz w:val="24"/>
-          <w:szCs w:val="24"/>
-          <w:lang w:val="es-EC"/>
-        </w:rPr>
-        <w:t xml:space="preserve"> </w:t>
-      </w:r>
-      <w:proofErr w:type="spellStart"/>
-      <w:r>
-        <w:rPr>
-          <w:rFonts w:ascii="Arial" w:hAnsi="Arial" w:cs="Arial"/>
-          <w:b/>
-          <w:bCs/>
-          <w:sz w:val="24"/>
-          <w:szCs w:val="24"/>
-          <w:lang w:val="es-EC"/>
-        </w:rPr>
-        <w:t>Owner</w:t>
-      </w:r>
-      <w:proofErr w:type="spellEnd"/>
-      <w:r>
-        <w:rPr>
-          <w:rFonts w:ascii="Arial" w:hAnsi="Arial" w:cs="Arial"/>
-          <w:sz w:val="24"/>
-          <w:szCs w:val="24"/>
-          <w:lang w:val="es-EC"/>
-        </w:rPr>
-        <w:t xml:space="preserve"> (Charlotte </w:t>
-      </w:r>
-      <w:proofErr w:type="spellStart"/>
-      <w:r>
-        <w:rPr>
-          <w:rFonts w:ascii="Arial" w:hAnsi="Arial" w:cs="Arial"/>
-          <w:sz w:val="24"/>
-          <w:szCs w:val="24"/>
-          <w:lang w:val="es-EC"/>
-        </w:rPr>
-        <w:t>Boutet</w:t>
-      </w:r>
-      <w:proofErr w:type="spellEnd"/>
-      <w:r>
-        <w:rPr>
-          <w:rFonts w:ascii="Arial" w:hAnsi="Arial" w:cs="Arial"/>
-          <w:sz w:val="24"/>
-          <w:szCs w:val="24"/>
-          <w:lang w:val="es-EC"/>
-        </w:rPr>
-        <w:t xml:space="preserve">) presenta los elementos prioritarios del </w:t>
-      </w:r>
-      <w:proofErr w:type="spellStart"/>
-      <w:r>
-        <w:rPr>
-          <w:rFonts w:ascii="Arial" w:hAnsi="Arial" w:cs="Arial"/>
-          <w:sz w:val="24"/>
-          <w:szCs w:val="24"/>
-          <w:lang w:val="es-EC"/>
-        </w:rPr>
-        <w:t>Product</w:t>
-      </w:r>
-      <w:proofErr w:type="spellEnd"/>
-      <w:r>
-        <w:rPr>
-          <w:rFonts w:ascii="Arial" w:hAnsi="Arial" w:cs="Arial"/>
-          <w:sz w:val="24"/>
-          <w:szCs w:val="24"/>
-          <w:lang w:val="es-EC"/>
-        </w:rPr>
-        <w:t xml:space="preserve"> Backlog:</w:t>
+        <w:t>Product Owner</w:t>
+      </w:r>
+      <w:r>
+        <w:rPr>
+          <w:rFonts w:ascii="Arial" w:hAnsi="Arial" w:cs="Arial"/>
+          <w:sz w:val="24"/>
+          <w:szCs w:val="24"/>
+          <w:lang w:val="es-EC"/>
+        </w:rPr>
+        <w:t xml:space="preserve"> (Charlotte Boutet) presenta los elementos prioritarios del Product Backlog:</w:t>
       </w:r>
     </w:p>
     <w:p>
@@ -3560,27 +3340,7 @@
           <w:szCs w:val="24"/>
           <w:lang w:val="es-EC"/>
         </w:rPr>
-        <w:t xml:space="preserve"> (</w:t>
-      </w:r>
-      <w:proofErr w:type="spellStart"/>
-      <w:r>
-        <w:rPr>
-          <w:rFonts w:ascii="Arial" w:hAnsi="Arial" w:cs="Arial"/>
-          <w:sz w:val="24"/>
-          <w:szCs w:val="24"/>
-          <w:lang w:val="es-EC"/>
-        </w:rPr>
-        <w:t>Geanella</w:t>
-      </w:r>
-      <w:proofErr w:type="spellEnd"/>
-      <w:r>
-        <w:rPr>
-          <w:rFonts w:ascii="Arial" w:hAnsi="Arial" w:cs="Arial"/>
-          <w:sz w:val="24"/>
-          <w:szCs w:val="24"/>
-          <w:lang w:val="es-EC"/>
-        </w:rPr>
-        <w:t xml:space="preserve"> Iglesias, Teresita Quintana) selecciona las tareas y se compromete a completarlas durante el Sprint.</w:t>
+        <w:t xml:space="preserve"> (Geanella Iglesias, Teresita Quintana) selecciona las tareas y se compromete a completarlas durante el Sprint.</w:t>
       </w:r>
     </w:p>
     <w:p>
@@ -3605,7 +3365,6 @@
           <w:lang w:val="es-EC"/>
         </w:rPr>
       </w:pPr>
-      <w:proofErr w:type="spellStart"/>
       <w:r>
         <w:rPr>
           <w:rFonts w:ascii="Arial" w:hAnsi="Arial" w:cs="Arial"/>
@@ -3615,19 +3374,7 @@
           <w:szCs w:val="24"/>
           <w:lang w:val="es-EC"/>
         </w:rPr>
-        <w:t>Daily</w:t>
-      </w:r>
-      <w:proofErr w:type="spellEnd"/>
-      <w:r>
-        <w:rPr>
-          <w:rFonts w:ascii="Arial" w:hAnsi="Arial" w:cs="Arial"/>
-          <w:b/>
-          <w:bCs/>
-          <w:sz w:val="24"/>
-          <w:szCs w:val="24"/>
-          <w:lang w:val="es-EC"/>
-        </w:rPr>
-        <w:t xml:space="preserve"> Scrum (Reuniones Diarias):</w:t>
+        <w:t>Daily Scrum (Reuniones Diarias):</w:t>
       </w:r>
     </w:p>
     <w:p>
@@ -3823,29 +3570,7 @@
           <w:szCs w:val="24"/>
         </w:rPr>
         <w:lastRenderedPageBreak/>
-        <w:t>Sprint Review (</w:t>
-      </w:r>
-      <w:proofErr w:type="spellStart"/>
-      <w:r>
-        <w:rPr>
-          <w:rFonts w:ascii="Arial" w:hAnsi="Arial" w:cs="Arial"/>
-          <w:b/>
-          <w:bCs/>
-          <w:sz w:val="24"/>
-          <w:szCs w:val="24"/>
-        </w:rPr>
-        <w:t>Revisión</w:t>
-      </w:r>
-      <w:proofErr w:type="spellEnd"/>
-      <w:r>
-        <w:rPr>
-          <w:rFonts w:ascii="Arial" w:hAnsi="Arial" w:cs="Arial"/>
-          <w:b/>
-          <w:bCs/>
-          <w:sz w:val="24"/>
-          <w:szCs w:val="24"/>
-        </w:rPr>
-        <w:t xml:space="preserve"> del Sprint):</w:t>
+        <w:t>Sprint Review (Revisión del Sprint):</w:t>
       </w:r>
     </w:p>
     <w:p>
@@ -4063,47 +3788,7 @@
           <w:szCs w:val="24"/>
           <w:lang w:val="es-EC"/>
         </w:rPr>
-        <w:t xml:space="preserve">El </w:t>
-      </w:r>
-      <w:proofErr w:type="spellStart"/>
-      <w:r>
-        <w:rPr>
-          <w:rFonts w:ascii="Arial" w:hAnsi="Arial" w:cs="Arial"/>
-          <w:sz w:val="24"/>
-          <w:szCs w:val="24"/>
-          <w:lang w:val="es-EC"/>
-        </w:rPr>
-        <w:t>Product</w:t>
-      </w:r>
-      <w:proofErr w:type="spellEnd"/>
-      <w:r>
-        <w:rPr>
-          <w:rFonts w:ascii="Arial" w:hAnsi="Arial" w:cs="Arial"/>
-          <w:sz w:val="24"/>
-          <w:szCs w:val="24"/>
-          <w:lang w:val="es-EC"/>
-        </w:rPr>
-        <w:t xml:space="preserve"> </w:t>
-      </w:r>
-      <w:proofErr w:type="spellStart"/>
-      <w:r>
-        <w:rPr>
-          <w:rFonts w:ascii="Arial" w:hAnsi="Arial" w:cs="Arial"/>
-          <w:sz w:val="24"/>
-          <w:szCs w:val="24"/>
-          <w:lang w:val="es-EC"/>
-        </w:rPr>
-        <w:t>Owner</w:t>
-      </w:r>
-      <w:proofErr w:type="spellEnd"/>
-      <w:r>
-        <w:rPr>
-          <w:rFonts w:ascii="Arial" w:hAnsi="Arial" w:cs="Arial"/>
-          <w:sz w:val="24"/>
-          <w:szCs w:val="24"/>
-          <w:lang w:val="es-EC"/>
-        </w:rPr>
-        <w:t xml:space="preserve"> está satisfecho con los resultados logrados y ve el valor agregado.</w:t>
+        <w:t>El Product Owner está satisfecho con los resultados logrados y ve el valor agregado.</w:t>
       </w:r>
     </w:p>
     <w:p>
@@ -4126,27 +3811,7 @@
           <w:szCs w:val="24"/>
           <w:lang w:val="es-EC"/>
         </w:rPr>
-        <w:t xml:space="preserve">Los </w:t>
-      </w:r>
-      <w:proofErr w:type="spellStart"/>
-      <w:r>
-        <w:rPr>
-          <w:rFonts w:ascii="Arial" w:hAnsi="Arial" w:cs="Arial"/>
-          <w:sz w:val="24"/>
-          <w:szCs w:val="24"/>
-          <w:lang w:val="es-EC"/>
-        </w:rPr>
-        <w:t>stakeholders</w:t>
-      </w:r>
-      <w:proofErr w:type="spellEnd"/>
-      <w:r>
-        <w:rPr>
-          <w:rFonts w:ascii="Arial" w:hAnsi="Arial" w:cs="Arial"/>
-          <w:sz w:val="24"/>
-          <w:szCs w:val="24"/>
-          <w:lang w:val="es-EC"/>
-        </w:rPr>
-        <w:t xml:space="preserve"> están contentos con la implementación del procedimiento de venta online y los nuevos pedidos, pero sugieren acelerar la resolución de los problemas de reserva de stock.</w:t>
+        <w:t>Los stakeholders están contentos con la implementación del procedimiento de venta online y los nuevos pedidos, pero sugieren acelerar la resolución de los problemas de reserva de stock.</w:t>
       </w:r>
     </w:p>
     <w:p>
@@ -4429,47 +4094,7 @@
           <w:szCs w:val="24"/>
           <w:lang w:val="es-EC"/>
         </w:rPr>
-        <w:t xml:space="preserve">Mejorar la comunicación entre el equipo de desarrollo y el </w:t>
-      </w:r>
-      <w:proofErr w:type="spellStart"/>
-      <w:r>
-        <w:rPr>
-          <w:rFonts w:ascii="Arial" w:hAnsi="Arial" w:cs="Arial"/>
-          <w:sz w:val="24"/>
-          <w:szCs w:val="24"/>
-          <w:lang w:val="es-EC"/>
-        </w:rPr>
-        <w:t>Product</w:t>
-      </w:r>
-      <w:proofErr w:type="spellEnd"/>
-      <w:r>
-        <w:rPr>
-          <w:rFonts w:ascii="Arial" w:hAnsi="Arial" w:cs="Arial"/>
-          <w:sz w:val="24"/>
-          <w:szCs w:val="24"/>
-          <w:lang w:val="es-EC"/>
-        </w:rPr>
-        <w:t xml:space="preserve"> </w:t>
-      </w:r>
-      <w:proofErr w:type="spellStart"/>
-      <w:r>
-        <w:rPr>
-          <w:rFonts w:ascii="Arial" w:hAnsi="Arial" w:cs="Arial"/>
-          <w:sz w:val="24"/>
-          <w:szCs w:val="24"/>
-          <w:lang w:val="es-EC"/>
-        </w:rPr>
-        <w:t>Owner</w:t>
-      </w:r>
-      <w:proofErr w:type="spellEnd"/>
-      <w:r>
-        <w:rPr>
-          <w:rFonts w:ascii="Arial" w:hAnsi="Arial" w:cs="Arial"/>
-          <w:sz w:val="24"/>
-          <w:szCs w:val="24"/>
-          <w:lang w:val="es-EC"/>
-        </w:rPr>
-        <w:t>.</w:t>
+        <w:t>Mejorar la comunicación entre el equipo de desarrollo y el Product Owner.</w:t>
       </w:r>
     </w:p>
     <w:p>
@@ -4549,47 +4174,7 @@
           <w:szCs w:val="24"/>
           <w:lang w:val="es-EC"/>
         </w:rPr>
-        <w:t xml:space="preserve">Establecer reuniones más frecuentes con el </w:t>
-      </w:r>
-      <w:proofErr w:type="spellStart"/>
-      <w:r>
-        <w:rPr>
-          <w:rFonts w:ascii="Arial" w:hAnsi="Arial" w:cs="Arial"/>
-          <w:sz w:val="24"/>
-          <w:szCs w:val="24"/>
-          <w:lang w:val="es-EC"/>
-        </w:rPr>
-        <w:t>Product</w:t>
-      </w:r>
-      <w:proofErr w:type="spellEnd"/>
-      <w:r>
-        <w:rPr>
-          <w:rFonts w:ascii="Arial" w:hAnsi="Arial" w:cs="Arial"/>
-          <w:sz w:val="24"/>
-          <w:szCs w:val="24"/>
-          <w:lang w:val="es-EC"/>
-        </w:rPr>
-        <w:t xml:space="preserve"> </w:t>
-      </w:r>
-      <w:proofErr w:type="spellStart"/>
-      <w:r>
-        <w:rPr>
-          <w:rFonts w:ascii="Arial" w:hAnsi="Arial" w:cs="Arial"/>
-          <w:sz w:val="24"/>
-          <w:szCs w:val="24"/>
-          <w:lang w:val="es-EC"/>
-        </w:rPr>
-        <w:t>Owner</w:t>
-      </w:r>
-      <w:proofErr w:type="spellEnd"/>
-      <w:r>
-        <w:rPr>
-          <w:rFonts w:ascii="Arial" w:hAnsi="Arial" w:cs="Arial"/>
-          <w:sz w:val="24"/>
-          <w:szCs w:val="24"/>
-          <w:lang w:val="es-EC"/>
-        </w:rPr>
-        <w:t xml:space="preserve"> para alinear expectativas.</w:t>
+        <w:t>Establecer reuniones más frecuentes con el Product Owner para alinear expectativas.</w:t>
       </w:r>
     </w:p>
     <w:p>
@@ -4651,7 +4236,6 @@
           <w:lang w:val="es-EC"/>
         </w:rPr>
       </w:pPr>
-      <w:proofErr w:type="spellStart"/>
       <w:r>
         <w:rPr>
           <w:rFonts w:ascii="Arial" w:hAnsi="Arial" w:cs="Arial"/>
@@ -4661,19 +4245,7 @@
           <w:szCs w:val="24"/>
           <w:lang w:val="es-EC"/>
         </w:rPr>
-        <w:t>Product</w:t>
-      </w:r>
-      <w:proofErr w:type="spellEnd"/>
-      <w:r>
-        <w:rPr>
-          <w:rFonts w:ascii="Arial" w:hAnsi="Arial" w:cs="Arial"/>
-          <w:b/>
-          <w:bCs/>
-          <w:sz w:val="24"/>
-          <w:szCs w:val="24"/>
-          <w:lang w:val="es-EC"/>
-        </w:rPr>
-        <w:t xml:space="preserve"> Backlog</w:t>
+        <w:t>Product Backlog</w:t>
       </w:r>
       <w:r>
         <w:rPr>
@@ -4716,67 +4288,7 @@
           <w:szCs w:val="24"/>
           <w:lang w:val="es-EC"/>
         </w:rPr>
-        <w:t xml:space="preserve">: Documentado con las funcionalidades desarrolladas y aceptadas por el </w:t>
-      </w:r>
-      <w:proofErr w:type="spellStart"/>
-      <w:r>
-        <w:rPr>
-          <w:rFonts w:ascii="Arial" w:hAnsi="Arial" w:cs="Arial"/>
-          <w:sz w:val="24"/>
-          <w:szCs w:val="24"/>
-          <w:lang w:val="es-EC"/>
-        </w:rPr>
-        <w:t>Product</w:t>
-      </w:r>
-      <w:proofErr w:type="spellEnd"/>
-      <w:r>
-        <w:rPr>
-          <w:rFonts w:ascii="Arial" w:hAnsi="Arial" w:cs="Arial"/>
-          <w:sz w:val="24"/>
-          <w:szCs w:val="24"/>
-          <w:lang w:val="es-EC"/>
-        </w:rPr>
-        <w:t xml:space="preserve"> </w:t>
-      </w:r>
-      <w:proofErr w:type="spellStart"/>
-      <w:r>
-        <w:rPr>
-          <w:rFonts w:ascii="Arial" w:hAnsi="Arial" w:cs="Arial"/>
-          <w:sz w:val="24"/>
-          <w:szCs w:val="24"/>
-          <w:lang w:val="es-EC"/>
-        </w:rPr>
-        <w:t>Owner</w:t>
-      </w:r>
-      <w:proofErr w:type="spellEnd"/>
-      <w:r>
-        <w:rPr>
-          <w:rFonts w:ascii="Arial" w:hAnsi="Arial" w:cs="Arial"/>
-          <w:sz w:val="24"/>
-          <w:szCs w:val="24"/>
-          <w:lang w:val="es-EC"/>
-        </w:rPr>
-        <w:t xml:space="preserve"> y </w:t>
-      </w:r>
-      <w:proofErr w:type="spellStart"/>
-      <w:r>
-        <w:rPr>
-          <w:rFonts w:ascii="Arial" w:hAnsi="Arial" w:cs="Arial"/>
-          <w:sz w:val="24"/>
-          <w:szCs w:val="24"/>
-          <w:lang w:val="es-EC"/>
-        </w:rPr>
-        <w:t>stakeholders</w:t>
-      </w:r>
-      <w:proofErr w:type="spellEnd"/>
-      <w:r>
-        <w:rPr>
-          <w:rFonts w:ascii="Arial" w:hAnsi="Arial" w:cs="Arial"/>
-          <w:sz w:val="24"/>
-          <w:szCs w:val="24"/>
-          <w:lang w:val="es-EC"/>
-        </w:rPr>
-        <w:t>.</w:t>
+        <w:t>: Documentado con las funcionalidades desarrolladas y aceptadas por el Product Owner y stakeholders.</w:t>
       </w:r>
     </w:p>
     <w:p>

</xml_diff>

<commit_message>
Se agrega imagen del cronograma del proyecto
</commit_message>
<xml_diff>
--- a/tienda_deportiva.docx
+++ b/tienda_deportiva.docx
@@ -4328,9 +4328,69 @@
     <w:p>
       <w:pPr>
         <w:rPr>
-          <w:lang w:val="es-EC"/>
-        </w:rPr>
-      </w:pPr>
+          <w:rFonts w:ascii="Arial" w:hAnsi="Arial" w:cs="Arial"/>
+          <w:sz w:val="24"/>
+          <w:szCs w:val="24"/>
+          <w:lang w:val="es-EC"/>
+        </w:rPr>
+      </w:pPr>
+      <w:r>
+        <w:rPr>
+          <w:rFonts w:ascii="Arial" w:hAnsi="Arial" w:cs="Arial"/>
+          <w:sz w:val="24"/>
+          <w:szCs w:val="24"/>
+          <w:lang w:val="es-EC"/>
+        </w:rPr>
+        <w:lastRenderedPageBreak/>
+        <w:t>Cronograma de proyecto</w:t>
+      </w:r>
+    </w:p>
+    <w:p>
+      <w:pPr>
+        <w:rPr>
+          <w:lang w:val="es-EC"/>
+        </w:rPr>
+      </w:pPr>
+      <w:r>
+        <w:rPr>
+          <w:noProof/>
+        </w:rPr>
+        <w:drawing>
+          <wp:inline distT="0" distB="0" distL="0" distR="0" wp14:anchorId="523D2D63" wp14:editId="215292B5">
+            <wp:extent cx="5400040" cy="2374778"/>
+            <wp:effectExtent l="0" t="0" r="0" b="6985"/>
+            <wp:docPr id="7" name="Imagen 7"/>
+            <wp:cNvGraphicFramePr>
+              <a:graphicFrameLocks xmlns:a="http://schemas.openxmlformats.org/drawingml/2006/main" noChangeAspect="1"/>
+            </wp:cNvGraphicFramePr>
+            <a:graphic xmlns:a="http://schemas.openxmlformats.org/drawingml/2006/main">
+              <a:graphicData uri="http://schemas.openxmlformats.org/drawingml/2006/picture">
+                <pic:pic xmlns:pic="http://schemas.openxmlformats.org/drawingml/2006/picture">
+                  <pic:nvPicPr>
+                    <pic:cNvPr id="1" name=""/>
+                    <pic:cNvPicPr/>
+                  </pic:nvPicPr>
+                  <pic:blipFill>
+                    <a:blip r:embed="rId10"/>
+                    <a:stretch>
+                      <a:fillRect/>
+                    </a:stretch>
+                  </pic:blipFill>
+                  <pic:spPr>
+                    <a:xfrm>
+                      <a:off x="0" y="0"/>
+                      <a:ext cx="5400040" cy="2374778"/>
+                    </a:xfrm>
+                    <a:prstGeom prst="rect">
+                      <a:avLst/>
+                    </a:prstGeom>
+                  </pic:spPr>
+                </pic:pic>
+              </a:graphicData>
+            </a:graphic>
+          </wp:inline>
+        </w:drawing>
+      </w:r>
     </w:p>
     <w:sectPr>
       <w:pgSz w:w="11906" w:h="16838"/>

</xml_diff>